<commit_message>
Noslegal Places update 2022-11-04
</commit_message>
<xml_diff>
--- a/2022.03.31 noslegal release notes taxonomy.docx
+++ b/2022.03.31 noslegal release notes taxonomy.docx
@@ -78,10 +78,7 @@
       <w:bookmarkStart w:id="1" w:name="_usmd0qtvf5u" w:colFirst="0" w:colLast="0"/>
       <w:bookmarkEnd w:id="1"/>
       <w:r>
-        <w:t xml:space="preserve">1. </w:t>
-      </w:r>
-      <w:r>
-        <w:t>Overview</w:t>
+        <w:t>1. Overview</w:t>
       </w:r>
     </w:p>
     <w:p>
@@ -141,13 +138,7 @@
         <w:rPr>
           <w:color w:val="000000"/>
         </w:rPr>
-        <w:t>We envisage</w:t>
-      </w:r>
-      <w:r>
-        <w:rPr>
-          <w:color w:val="000000"/>
-        </w:rPr>
-        <w:t xml:space="preserve"> that many organisations using these facets will likely also adopt a fifth facet, industry or sector, though we don’t propose to develop a new one.</w:t>
+        <w:t>We envisage that many organisations using these facets will likely also adopt a fifth facet, industry or sector, though we don’t propose to develop a new one.</w:t>
       </w:r>
       <w:r>
         <w:rPr>
@@ -197,65 +188,47 @@
         <w:rPr>
           <w:color w:val="000000"/>
         </w:rPr>
-        <w:t xml:space="preserve">Our work has been done on a voluntary basis, starting in late 2020 and proceeding </w:t>
-      </w:r>
-      <w:r>
-        <w:rPr>
-          <w:color w:val="000000"/>
-        </w:rPr>
-        <w:t xml:space="preserve">over a number of iterations in the 18 months since then. </w:t>
-      </w:r>
-    </w:p>
-    <w:p>
-      <w:pPr>
-        <w:rPr>
-          <w:color w:val="000000"/>
-        </w:rPr>
-      </w:pPr>
-    </w:p>
-    <w:p>
-      <w:pPr>
-        <w:rPr>
-          <w:color w:val="000000"/>
-        </w:rPr>
-      </w:pPr>
-      <w:r>
-        <w:rPr>
-          <w:color w:val="000000"/>
-        </w:rPr>
-        <w:t>Input has been received mainly from large commercial law firms in the UK (though with some significant inputs from elsewhere) and from UK (or KU arms of) technology companies focused on legal topic</w:t>
-      </w:r>
-      <w:r>
-        <w:rPr>
-          <w:color w:val="000000"/>
-        </w:rPr>
-        <w:t xml:space="preserve">s. </w:t>
-      </w:r>
-    </w:p>
-    <w:p>
-      <w:pPr>
-        <w:rPr>
-          <w:color w:val="000000"/>
-        </w:rPr>
-      </w:pPr>
-    </w:p>
-    <w:p>
-      <w:pPr>
-        <w:rPr>
-          <w:color w:val="000000"/>
-        </w:rPr>
-      </w:pPr>
-      <w:r>
-        <w:rPr>
-          <w:color w:val="000000"/>
-        </w:rPr>
-        <w:t>In future iterations, we aim to expand the diversity of perspectives involved - we’re very conscious of the tendency of many legal knowledge projects to be dominated by US / UK perspectives, something which will limit the success of this project unles</w:t>
-      </w:r>
-      <w:r>
-        <w:rPr>
-          <w:color w:val="000000"/>
-        </w:rPr>
-        <w:t>s acknowledged and managed.</w:t>
+        <w:t xml:space="preserve">Our work has been done on a voluntary basis, starting in late 2020 and proceeding over a number of iterations in the 18 months since then. </w:t>
+      </w:r>
+    </w:p>
+    <w:p>
+      <w:pPr>
+        <w:rPr>
+          <w:color w:val="000000"/>
+        </w:rPr>
+      </w:pPr>
+    </w:p>
+    <w:p>
+      <w:pPr>
+        <w:rPr>
+          <w:color w:val="000000"/>
+        </w:rPr>
+      </w:pPr>
+      <w:r>
+        <w:rPr>
+          <w:color w:val="000000"/>
+        </w:rPr>
+        <w:t xml:space="preserve">Input has been received mainly from large commercial law firms in the UK (though with some significant inputs from elsewhere) and from UK (or KU arms of) technology companies focused on legal topics. </w:t>
+      </w:r>
+    </w:p>
+    <w:p>
+      <w:pPr>
+        <w:rPr>
+          <w:color w:val="000000"/>
+        </w:rPr>
+      </w:pPr>
+    </w:p>
+    <w:p>
+      <w:pPr>
+        <w:rPr>
+          <w:color w:val="000000"/>
+        </w:rPr>
+      </w:pPr>
+      <w:r>
+        <w:rPr>
+          <w:color w:val="000000"/>
+        </w:rPr>
+        <w:t>In future iterations, we aim to expand the diversity of perspectives involved - we’re very conscious of the tendency of many legal knowledge projects to be dominated by US / UK perspectives, something which will limit the success of this project unless acknowledged and managed.</w:t>
       </w:r>
     </w:p>
     <w:p>
@@ -443,23 +416,7 @@
                 <w:sz w:val="18"/>
                 <w:szCs w:val="18"/>
               </w:rPr>
-              <w:t xml:space="preserve"> (</w:t>
-            </w:r>
-            <w:proofErr w:type="gramStart"/>
-            <w:r>
-              <w:rPr>
-                <w:sz w:val="18"/>
-                <w:szCs w:val="18"/>
-              </w:rPr>
-              <w:t>e.g.</w:t>
-            </w:r>
-            <w:proofErr w:type="gramEnd"/>
-            <w:r>
-              <w:rPr>
-                <w:sz w:val="18"/>
-                <w:szCs w:val="18"/>
-              </w:rPr>
-              <w:t xml:space="preserve"> law firms, </w:t>
+              <w:t xml:space="preserve"> (e.g. law firms, </w:t>
             </w:r>
             <w:proofErr w:type="spellStart"/>
             <w:r>
@@ -504,23 +461,7 @@
                 <w:sz w:val="18"/>
                 <w:szCs w:val="18"/>
               </w:rPr>
-              <w:t xml:space="preserve"> (</w:t>
-            </w:r>
-            <w:proofErr w:type="gramStart"/>
-            <w:r>
-              <w:rPr>
-                <w:sz w:val="18"/>
-                <w:szCs w:val="18"/>
-              </w:rPr>
-              <w:t>e.g.</w:t>
-            </w:r>
-            <w:proofErr w:type="gramEnd"/>
-            <w:r>
-              <w:rPr>
-                <w:sz w:val="18"/>
-                <w:szCs w:val="18"/>
-              </w:rPr>
-              <w:t xml:space="preserve"> corporate legal in their buying/coordinating capacity, buyers who aren’t lawyers)</w:t>
+              <w:t xml:space="preserve"> (e.g. corporate legal in their buying/coordinating capacity, buyers who aren’t lawyers)</w:t>
             </w:r>
           </w:p>
           <w:p>
@@ -548,23 +489,7 @@
                 <w:sz w:val="18"/>
                 <w:szCs w:val="18"/>
               </w:rPr>
-              <w:t xml:space="preserve"> (</w:t>
-            </w:r>
-            <w:proofErr w:type="gramStart"/>
-            <w:r>
-              <w:rPr>
-                <w:sz w:val="18"/>
-                <w:szCs w:val="18"/>
-              </w:rPr>
-              <w:t>e.g.</w:t>
-            </w:r>
-            <w:proofErr w:type="gramEnd"/>
-            <w:r>
-              <w:rPr>
-                <w:sz w:val="18"/>
-                <w:szCs w:val="18"/>
-              </w:rPr>
-              <w:t xml:space="preserve"> for describing information stored in such technology)</w:t>
+              <w:t xml:space="preserve"> (e.g. for describing information stored in such technology)</w:t>
             </w:r>
           </w:p>
         </w:tc>
@@ -721,23 +646,7 @@
                 <w:sz w:val="18"/>
                 <w:szCs w:val="18"/>
               </w:rPr>
-              <w:t>, including internally (</w:t>
-            </w:r>
-            <w:proofErr w:type="gramStart"/>
-            <w:r>
-              <w:rPr>
-                <w:sz w:val="18"/>
-                <w:szCs w:val="18"/>
-              </w:rPr>
-              <w:t>e.g.</w:t>
-            </w:r>
-            <w:proofErr w:type="gramEnd"/>
-            <w:r>
-              <w:rPr>
-                <w:sz w:val="18"/>
-                <w:szCs w:val="18"/>
-              </w:rPr>
-              <w:t xml:space="preserve"> within a law firm or legal department) and to clients, and including analysis to compare work done for different clients or by different providers</w:t>
+              <w:t>, including internally (e.g. within a law firm or legal department) and to clients, and including analysis to compare work done for different clients or by different providers</w:t>
             </w:r>
           </w:p>
           <w:p>
@@ -765,30 +674,7 @@
                 <w:sz w:val="18"/>
                 <w:szCs w:val="18"/>
               </w:rPr>
-              <w:t xml:space="preserve"> (</w:t>
-            </w:r>
-            <w:proofErr w:type="gramStart"/>
-            <w:r>
-              <w:rPr>
-                <w:sz w:val="18"/>
-                <w:szCs w:val="18"/>
-              </w:rPr>
-              <w:t>e.g.</w:t>
-            </w:r>
-            <w:proofErr w:type="gramEnd"/>
-            <w:r>
-              <w:rPr>
-                <w:sz w:val="18"/>
-                <w:szCs w:val="18"/>
-              </w:rPr>
-              <w:t xml:space="preserve"> documents, process templa</w:t>
-            </w:r>
-            <w:r>
-              <w:rPr>
-                <w:sz w:val="18"/>
-                <w:szCs w:val="18"/>
-              </w:rPr>
-              <w:t>tes, examples, how-to guides, training courses)</w:t>
+              <w:t xml:space="preserve"> (e.g. documents, process templates, examples, how-to guides, training courses)</w:t>
             </w:r>
           </w:p>
           <w:p>
@@ -816,23 +702,7 @@
                 <w:sz w:val="18"/>
                 <w:szCs w:val="18"/>
               </w:rPr>
-              <w:t xml:space="preserve"> (</w:t>
-            </w:r>
-            <w:proofErr w:type="gramStart"/>
-            <w:r>
-              <w:rPr>
-                <w:sz w:val="18"/>
-                <w:szCs w:val="18"/>
-              </w:rPr>
-              <w:t>e.g.</w:t>
-            </w:r>
-            <w:proofErr w:type="gramEnd"/>
-            <w:r>
-              <w:rPr>
-                <w:sz w:val="18"/>
-                <w:szCs w:val="18"/>
-              </w:rPr>
-              <w:t xml:space="preserve"> on a law firm’s website or in a legal services marketplace)</w:t>
+              <w:t xml:space="preserve"> (e.g. on a law firm’s website or in a legal services marketplace)</w:t>
             </w:r>
           </w:p>
           <w:p>
@@ -860,23 +730,7 @@
                 <w:sz w:val="18"/>
                 <w:szCs w:val="18"/>
               </w:rPr>
-              <w:t xml:space="preserve"> (</w:t>
-            </w:r>
-            <w:proofErr w:type="gramStart"/>
-            <w:r>
-              <w:rPr>
-                <w:sz w:val="18"/>
-                <w:szCs w:val="18"/>
-              </w:rPr>
-              <w:t>e.g.</w:t>
-            </w:r>
-            <w:proofErr w:type="gramEnd"/>
-            <w:r>
-              <w:rPr>
-                <w:sz w:val="18"/>
-                <w:szCs w:val="18"/>
-              </w:rPr>
-              <w:t xml:space="preserve"> law firms, </w:t>
+              <w:t xml:space="preserve"> (e.g. law firms, </w:t>
             </w:r>
             <w:proofErr w:type="spellStart"/>
             <w:r>
@@ -892,14 +746,7 @@
                 <w:sz w:val="18"/>
                 <w:szCs w:val="18"/>
               </w:rPr>
-              <w:t xml:space="preserve"> providers</w:t>
-            </w:r>
-            <w:r>
-              <w:rPr>
-                <w:sz w:val="18"/>
-                <w:szCs w:val="18"/>
-              </w:rPr>
-              <w:t xml:space="preserve">, corporate legal departments or others) </w:t>
+              <w:t xml:space="preserve"> providers, corporate legal departments or others) </w:t>
             </w:r>
           </w:p>
           <w:p>
@@ -927,23 +774,7 @@
                 <w:sz w:val="18"/>
                 <w:szCs w:val="18"/>
               </w:rPr>
-              <w:t xml:space="preserve"> for individuals (</w:t>
-            </w:r>
-            <w:proofErr w:type="gramStart"/>
-            <w:r>
-              <w:rPr>
-                <w:sz w:val="18"/>
-                <w:szCs w:val="18"/>
-              </w:rPr>
-              <w:t>e.g.</w:t>
-            </w:r>
-            <w:proofErr w:type="gramEnd"/>
-            <w:r>
-              <w:rPr>
-                <w:sz w:val="18"/>
-                <w:szCs w:val="18"/>
-              </w:rPr>
-              <w:t xml:space="preserve"> for work allocation or training purposes)</w:t>
+              <w:t xml:space="preserve"> for individuals (e.g. for work allocation or training purposes)</w:t>
             </w:r>
           </w:p>
         </w:tc>
@@ -986,14 +817,7 @@
                 <w:sz w:val="18"/>
                 <w:szCs w:val="18"/>
               </w:rPr>
-              <w:t>, including legal research datab</w:t>
-            </w:r>
-            <w:r>
-              <w:rPr>
-                <w:sz w:val="18"/>
-                <w:szCs w:val="18"/>
-              </w:rPr>
-              <w:t>ases, textbooks and theoretical legal analysis</w:t>
+              <w:t>, including legal research databases, textbooks and theoretical legal analysis</w:t>
             </w:r>
           </w:p>
           <w:p>
@@ -1016,25 +840,7 @@
                 <w:sz w:val="18"/>
                 <w:szCs w:val="18"/>
               </w:rPr>
-              <w:t xml:space="preserve">Describing legal roles </w:t>
-            </w:r>
-            <w:proofErr w:type="gramStart"/>
-            <w:r>
-              <w:rPr>
-                <w:rFonts w:ascii="Montserrat SemiBold" w:eastAsia="Montserrat SemiBold" w:hAnsi="Montserrat SemiBold" w:cs="Montserrat SemiBold"/>
-                <w:sz w:val="18"/>
-                <w:szCs w:val="18"/>
-              </w:rPr>
-              <w:t>and  activities</w:t>
-            </w:r>
-            <w:proofErr w:type="gramEnd"/>
-            <w:r>
-              <w:rPr>
-                <w:rFonts w:ascii="Montserrat SemiBold" w:eastAsia="Montserrat SemiBold" w:hAnsi="Montserrat SemiBold" w:cs="Montserrat SemiBold"/>
-                <w:sz w:val="18"/>
-                <w:szCs w:val="18"/>
-              </w:rPr>
-              <w:t xml:space="preserve"> within a matter</w:t>
+              <w:t>Describing legal roles and  activities within a matter</w:t>
             </w:r>
             <w:r>
               <w:rPr>
@@ -1071,23 +877,7 @@
                 <w:sz w:val="18"/>
                 <w:szCs w:val="18"/>
               </w:rPr>
-              <w:t xml:space="preserve"> (</w:t>
-            </w:r>
-            <w:proofErr w:type="gramStart"/>
-            <w:r>
-              <w:rPr>
-                <w:sz w:val="18"/>
-                <w:szCs w:val="18"/>
-              </w:rPr>
-              <w:t>e.g.</w:t>
-            </w:r>
-            <w:proofErr w:type="gramEnd"/>
-            <w:r>
-              <w:rPr>
-                <w:sz w:val="18"/>
-                <w:szCs w:val="18"/>
-              </w:rPr>
-              <w:t xml:space="preserve"> due diligence, trial)</w:t>
+              <w:t xml:space="preserve"> (e.g. due diligence, trial)</w:t>
             </w:r>
           </w:p>
           <w:p>
@@ -1111,33 +901,7 @@
                 <w:sz w:val="18"/>
                 <w:szCs w:val="18"/>
               </w:rPr>
-              <w:t>Describing legal docu</w:t>
-            </w:r>
-            <w:r>
-              <w:rPr>
-                <w:rFonts w:ascii="Montserrat SemiBold" w:eastAsia="Montserrat SemiBold" w:hAnsi="Montserrat SemiBold" w:cs="Montserrat SemiBold"/>
-                <w:sz w:val="18"/>
-                <w:szCs w:val="18"/>
-              </w:rPr>
-              <w:t>ment types (</w:t>
-            </w:r>
-            <w:proofErr w:type="gramStart"/>
-            <w:r>
-              <w:rPr>
-                <w:rFonts w:ascii="Montserrat SemiBold" w:eastAsia="Montserrat SemiBold" w:hAnsi="Montserrat SemiBold" w:cs="Montserrat SemiBold"/>
-                <w:sz w:val="18"/>
-                <w:szCs w:val="18"/>
-              </w:rPr>
-              <w:t>e.g.</w:t>
-            </w:r>
-            <w:proofErr w:type="gramEnd"/>
-            <w:r>
-              <w:rPr>
-                <w:rFonts w:ascii="Montserrat SemiBold" w:eastAsia="Montserrat SemiBold" w:hAnsi="Montserrat SemiBold" w:cs="Montserrat SemiBold"/>
-                <w:sz w:val="18"/>
-                <w:szCs w:val="18"/>
-              </w:rPr>
-              <w:t xml:space="preserve"> pleadings, contracts) and their parts (e.g. provisions)</w:t>
+              <w:t>Describing legal document types (e.g. pleadings, contracts) and their parts (e.g. provisions)</w:t>
             </w:r>
             <w:r>
               <w:rPr>
@@ -1175,30 +939,7 @@
                 <w:sz w:val="18"/>
                 <w:szCs w:val="18"/>
               </w:rPr>
-              <w:t>(if required, we envisage these</w:t>
-            </w:r>
-            <w:r>
-              <w:rPr>
-                <w:sz w:val="18"/>
-                <w:szCs w:val="18"/>
-              </w:rPr>
-              <w:t xml:space="preserve"> being added as modules which can fit into the </w:t>
-            </w:r>
-            <w:proofErr w:type="gramStart"/>
-            <w:r>
-              <w:rPr>
-                <w:sz w:val="18"/>
-                <w:szCs w:val="18"/>
-              </w:rPr>
-              <w:t>higher level</w:t>
-            </w:r>
-            <w:proofErr w:type="gramEnd"/>
-            <w:r>
-              <w:rPr>
-                <w:sz w:val="18"/>
-                <w:szCs w:val="18"/>
-              </w:rPr>
-              <w:t xml:space="preserve"> categories we have defined)</w:t>
+              <w:t>(if required, we envisage these being added as modules which can fit into the higher level categories we have defined)</w:t>
             </w:r>
           </w:p>
           <w:p>
@@ -1293,41 +1034,7 @@
         <w:rPr>
           <w:color w:val="000000"/>
         </w:rPr>
-        <w:t xml:space="preserve">We’re not dismissing the importance of the roles and needs on the right. It’s a question of focus. There are real trade-offs here. Many existing projects focus on the </w:t>
-      </w:r>
-      <w:proofErr w:type="gramStart"/>
-      <w:r>
-        <w:rPr>
-          <w:color w:val="000000"/>
-        </w:rPr>
-        <w:t>right hand</w:t>
-      </w:r>
-      <w:proofErr w:type="gramEnd"/>
-      <w:r>
-        <w:rPr>
-          <w:color w:val="000000"/>
-        </w:rPr>
-        <w:t xml:space="preserve"> side of this table whereas ours focuses on the left hand side. Of course, if o</w:t>
-      </w:r>
-      <w:r>
-        <w:rPr>
-          <w:color w:val="000000"/>
-        </w:rPr>
-        <w:t xml:space="preserve">ur work nevertheless turns out to be useful for roles and needs on the </w:t>
-      </w:r>
-      <w:proofErr w:type="gramStart"/>
-      <w:r>
-        <w:rPr>
-          <w:color w:val="000000"/>
-        </w:rPr>
-        <w:t>right hand</w:t>
-      </w:r>
-      <w:proofErr w:type="gramEnd"/>
-      <w:r>
-        <w:rPr>
-          <w:color w:val="000000"/>
-        </w:rPr>
-        <w:t xml:space="preserve"> side, so much the better.</w:t>
+        <w:t>We’re not dismissing the importance of the roles and needs on the right. It’s a question of focus. There are real trade-offs here. Many existing projects focus on the right hand side of this table whereas ours focuses on the left hand side. Of course, if our work nevertheless turns out to be useful for roles and needs on the right hand side, so much the better.</w:t>
       </w:r>
     </w:p>
     <w:p>
@@ -1465,15 +1172,7 @@
           <w:sz w:val="18"/>
           <w:szCs w:val="18"/>
         </w:rPr>
-        <w:t>an investigation in France involving a corporate bo</w:t>
-      </w:r>
-      <w:r>
-        <w:rPr>
-          <w:color w:val="000000"/>
-          <w:sz w:val="18"/>
-          <w:szCs w:val="18"/>
-        </w:rPr>
-        <w:t xml:space="preserve">dy concerning regulation  </w:t>
+        <w:t xml:space="preserve">an investigation in France involving a corporate body concerning regulation  </w:t>
       </w:r>
     </w:p>
     <w:p>
@@ -1608,15 +1307,7 @@
           <w:sz w:val="18"/>
           <w:szCs w:val="18"/>
         </w:rPr>
-        <w:t>They are likely to be less stable over time, as societies,</w:t>
-      </w:r>
-      <w:r>
-        <w:rPr>
-          <w:color w:val="000000"/>
-          <w:sz w:val="18"/>
-          <w:szCs w:val="18"/>
-        </w:rPr>
-        <w:t xml:space="preserve"> economies, technologies and laws change</w:t>
+        <w:t>They are likely to be less stable over time, as societies, economies, technologies and laws change</w:t>
       </w:r>
     </w:p>
     <w:p>
@@ -1704,23 +1395,7 @@
           <w:sz w:val="18"/>
           <w:szCs w:val="18"/>
         </w:rPr>
-        <w:t>Any given t</w:t>
-      </w:r>
-      <w:r>
-        <w:rPr>
-          <w:color w:val="000000"/>
-          <w:sz w:val="18"/>
-          <w:szCs w:val="18"/>
-        </w:rPr>
-        <w:t xml:space="preserve">ype of splitting is likely to appeal more to certain niches than others. For example, splitting something in a legal-conceptual way for the purpose of better legal research within a particular system of case law may not be relevant for use cases involving </w:t>
-      </w:r>
-      <w:r>
-        <w:rPr>
-          <w:color w:val="000000"/>
-          <w:sz w:val="18"/>
-          <w:szCs w:val="18"/>
-        </w:rPr>
-        <w:t>better pricing, or better lawyer-finding.</w:t>
+        <w:t>Any given type of splitting is likely to appeal more to certain niches than others. For example, splitting something in a legal-conceptual way for the purpose of better legal research within a particular system of case law may not be relevant for use cases involving better pricing, or better lawyer-finding.</w:t>
       </w:r>
     </w:p>
     <w:p>
@@ -1789,15 +1464,7 @@
           <w:sz w:val="18"/>
           <w:szCs w:val="18"/>
         </w:rPr>
-        <w:t>recommending that our users use it in conjunction with other</w:t>
-      </w:r>
-      <w:r>
-        <w:rPr>
-          <w:color w:val="000000"/>
-          <w:sz w:val="18"/>
-          <w:szCs w:val="18"/>
-        </w:rPr>
-        <w:t xml:space="preserve"> taxonomies and ontologies, for example those focused on one or more national legal systems (e.g. </w:t>
+        <w:t xml:space="preserve">recommending that our users use it in conjunction with other taxonomies and ontologies, for example those focused on one or more national legal systems (e.g. </w:t>
       </w:r>
       <w:hyperlink r:id="rId7">
         <w:r>
@@ -1835,15 +1502,7 @@
           <w:sz w:val="18"/>
           <w:szCs w:val="18"/>
         </w:rPr>
-        <w:t>), other profe</w:t>
-      </w:r>
-      <w:r>
-        <w:rPr>
-          <w:color w:val="000000"/>
-          <w:sz w:val="18"/>
-          <w:szCs w:val="18"/>
-        </w:rPr>
-        <w:t xml:space="preserve">ssional perspectives (e.g. accounting - </w:t>
+        <w:t xml:space="preserve">), other professional perspectives (e.g. accounting - </w:t>
       </w:r>
       <w:hyperlink r:id="rId9">
         <w:r>
@@ -1881,15 +1540,7 @@
           <w:sz w:val="18"/>
           <w:szCs w:val="18"/>
         </w:rPr>
-        <w:t xml:space="preserve"> curated by Liquid</w:t>
-      </w:r>
-      <w:r>
-        <w:rPr>
-          <w:color w:val="000000"/>
-          <w:sz w:val="18"/>
-          <w:szCs w:val="18"/>
-        </w:rPr>
-        <w:t xml:space="preserve"> Legal Institute),</w:t>
+        <w:t xml:space="preserve"> curated by Liquid Legal Institute),</w:t>
       </w:r>
     </w:p>
     <w:p>
@@ -1910,35 +1561,17 @@
           <w:sz w:val="18"/>
           <w:szCs w:val="18"/>
         </w:rPr>
-        <w:t xml:space="preserve">developing some further details within noslegal, where there is no adequate </w:t>
-      </w:r>
-      <w:proofErr w:type="gramStart"/>
-      <w:r>
+        <w:t>developing some further details within noslegal, where there is no adequate third party taxonomy.</w:t>
+      </w:r>
+    </w:p>
+    <w:p>
+      <w:pPr>
+        <w:ind w:left="720"/>
         <w:rPr>
           <w:color w:val="000000"/>
           <w:sz w:val="18"/>
           <w:szCs w:val="18"/>
         </w:rPr>
-        <w:t>third party</w:t>
-      </w:r>
-      <w:proofErr w:type="gramEnd"/>
-      <w:r>
-        <w:rPr>
-          <w:color w:val="000000"/>
-          <w:sz w:val="18"/>
-          <w:szCs w:val="18"/>
-        </w:rPr>
-        <w:t xml:space="preserve"> taxonomy.</w:t>
-      </w:r>
-    </w:p>
-    <w:p>
-      <w:pPr>
-        <w:ind w:left="720"/>
-        <w:rPr>
-          <w:color w:val="000000"/>
-          <w:sz w:val="18"/>
-          <w:szCs w:val="18"/>
-        </w:rPr>
       </w:pPr>
     </w:p>
     <w:p>
@@ -1958,27 +1591,7 @@
         <w:rPr>
           <w:color w:val="000000"/>
         </w:rPr>
-        <w:t xml:space="preserve"> is considerably more detailed, with over 7,000 rows of data organised across 11 </w:t>
-      </w:r>
-      <w:proofErr w:type="gramStart"/>
-      <w:r>
-        <w:rPr>
-          <w:color w:val="000000"/>
-        </w:rPr>
-        <w:t>sheets .</w:t>
-      </w:r>
-      <w:proofErr w:type="gramEnd"/>
-      <w:r>
-        <w:rPr>
-          <w:color w:val="000000"/>
-        </w:rPr>
-        <w:t xml:space="preserve"> This has been viable because places </w:t>
-      </w:r>
-      <w:r>
-        <w:rPr>
-          <w:color w:val="000000"/>
-        </w:rPr>
-        <w:t>are already quite well-defined legally in most of the world. We have been able to build on this public domain foundation in various ways, described below.</w:t>
+        <w:t xml:space="preserve"> is considerably more detailed, with over 7,000 rows of data organised across 11 sheets . This has been viable because places are already quite well-defined legally in most of the world. We have been able to build on this public domain foundation in various ways, described below.</w:t>
       </w:r>
     </w:p>
     <w:p>
@@ -2063,15 +1676,7 @@
           <w:sz w:val="18"/>
           <w:szCs w:val="18"/>
         </w:rPr>
-        <w:t>has undergone some testing in large organisations against real data</w:t>
-      </w:r>
-      <w:r>
-        <w:rPr>
-          <w:color w:val="000000"/>
-          <w:sz w:val="18"/>
-          <w:szCs w:val="18"/>
-        </w:rPr>
-        <w:t>;</w:t>
+        <w:t>has undergone some testing in large organisations against real data;</w:t>
       </w:r>
     </w:p>
     <w:p>
@@ -2134,15 +1739,7 @@
           <w:sz w:val="18"/>
           <w:szCs w:val="18"/>
         </w:rPr>
-        <w:t>Is simple enough to have a prospect of b</w:t>
-      </w:r>
-      <w:r>
-        <w:rPr>
-          <w:color w:val="000000"/>
-          <w:sz w:val="18"/>
-          <w:szCs w:val="18"/>
-        </w:rPr>
-        <w:t>eing applied with reasonable accuracy, first by humans and over time with machine assistance</w:t>
+        <w:t>Is simple enough to have a prospect of being applied with reasonable accuracy, first by humans and over time with machine assistance</w:t>
       </w:r>
     </w:p>
     <w:p>
@@ -2188,13 +1785,7 @@
         <w:rPr>
           <w:color w:val="000000"/>
         </w:rPr>
-        <w:t xml:space="preserve"> are the least mature, having been developed in 2022 Q1 as a result of feedback</w:t>
-      </w:r>
-      <w:r>
-        <w:rPr>
-          <w:color w:val="000000"/>
-        </w:rPr>
-        <w:t xml:space="preserve"> on earlier iterations of Legal Work plus an earlier concept known as Legal Contexts.</w:t>
+        <w:t xml:space="preserve"> are the least mature, having been developed in 2022 Q1 as a result of feedback on earlier iterations of Legal Work plus an earlier concept known as Legal Contexts.</w:t>
       </w:r>
     </w:p>
     <w:p>
@@ -2297,13 +1888,7 @@
         <w:rPr>
           <w:color w:val="000000"/>
         </w:rPr>
-        <w:t>During 2022, we will be building on th</w:t>
-      </w:r>
-      <w:r>
-        <w:rPr>
-          <w:color w:val="000000"/>
-        </w:rPr>
-        <w:t>e foundation represented by this release.</w:t>
+        <w:t>During 2022, we will be building on the foundation represented by this release.</w:t>
       </w:r>
     </w:p>
     <w:p>
@@ -2444,33 +2029,7 @@
         <w:rPr>
           <w:color w:val="000000"/>
         </w:rPr>
-        <w:t>We plan to tra</w:t>
-      </w:r>
-      <w:r>
-        <w:rPr>
-          <w:color w:val="000000"/>
-        </w:rPr>
-        <w:t>ck changes and release versions periodically which include updates (</w:t>
-      </w:r>
-      <w:proofErr w:type="gramStart"/>
-      <w:r>
-        <w:rPr>
-          <w:color w:val="000000"/>
-        </w:rPr>
-        <w:t>e.g.</w:t>
-      </w:r>
-      <w:proofErr w:type="gramEnd"/>
-      <w:r>
-        <w:rPr>
-          <w:color w:val="000000"/>
-        </w:rPr>
-        <w:t xml:space="preserve"> to places), enhancements and correction of any errors. Feedback is sought on various points below, but please let us know any other points which occur. You can contact us through the </w:t>
-      </w:r>
-      <w:r>
-        <w:rPr>
-          <w:color w:val="000000"/>
-        </w:rPr>
-        <w:t xml:space="preserve">noslegal website, noslegal.org </w:t>
+        <w:t xml:space="preserve">We plan to track changes and release versions periodically which include updates (e.g. to places), enhancements and correction of any errors. Feedback is sought on various points below, but please let us know any other points which occur. You can contact us through the noslegal website, noslegal.org </w:t>
       </w:r>
     </w:p>
     <w:p>
@@ -2502,21 +2061,7 @@
         <w:rPr>
           <w:color w:val="000000"/>
         </w:rPr>
-        <w:t xml:space="preserve"> We plan to put in place more robust governance structures to ensure the </w:t>
-      </w:r>
-      <w:proofErr w:type="gramStart"/>
-      <w:r>
-        <w:rPr>
-          <w:color w:val="000000"/>
-        </w:rPr>
-        <w:t>long term</w:t>
-      </w:r>
-      <w:proofErr w:type="gramEnd"/>
-      <w:r>
-        <w:rPr>
-          <w:color w:val="000000"/>
-        </w:rPr>
-        <w:t xml:space="preserve"> success of this work.</w:t>
+        <w:t xml:space="preserve"> We plan to put in place more robust governance structures to ensure the long term success of this work.</w:t>
       </w:r>
     </w:p>
     <w:p>
@@ -2580,13 +2125,7 @@
         <w:rPr>
           <w:color w:val="000000"/>
         </w:rPr>
-        <w:t xml:space="preserve"> We have a good range of perspectives from the US-UK large commercial law firm world already, including its tech providers. That’s great, and more people from that wo</w:t>
-      </w:r>
-      <w:r>
-        <w:rPr>
-          <w:color w:val="000000"/>
-        </w:rPr>
-        <w:t>rld are always welcome, but we also want to increase involvement from outside that world so that noslegal can become widely relevant.</w:t>
+        <w:t xml:space="preserve"> We have a good range of perspectives from the US-UK large commercial law firm world already, including its tech providers. That’s great, and more people from that world are always welcome, but we also want to increase involvement from outside that world so that noslegal can become widely relevant.</w:t>
       </w:r>
     </w:p>
     <w:p>
@@ -2640,19 +2179,7 @@
         <w:rPr>
           <w:color w:val="000000"/>
         </w:rPr>
-        <w:t>These three facets provide, f</w:t>
-      </w:r>
-      <w:r>
-        <w:rPr>
-          <w:color w:val="000000"/>
-        </w:rPr>
-        <w:t>or a legal matter, a systematic way of articulating the characteristically legal work done (Legal Work - the ‘verb’), the legally-conceptualised things affected (Legal Subjects - the ‘noun’) and the practical needs or impacts from a relevant perspective (L</w:t>
-      </w:r>
-      <w:r>
-        <w:rPr>
-          <w:color w:val="000000"/>
-        </w:rPr>
-        <w:t>egal Perspectives).</w:t>
+        <w:t>These three facets provide, for a legal matter, a systematic way of articulating the characteristically legal work done (Legal Work - the ‘verb’), the legally-conceptualised things affected (Legal Subjects - the ‘noun’) and the practical needs or impacts from a relevant perspective (Legal Perspectives).</w:t>
       </w:r>
     </w:p>
     <w:p>
@@ -2841,13 +2368,7 @@
         <w:rPr>
           <w:color w:val="000000"/>
         </w:rPr>
-        <w:t>We believe these are broadly-recognised as relevant, major categories and are quite readily distinguishable, though inevitably there are edge cases, and complex matters may involve more tha</w:t>
-      </w:r>
-      <w:r>
-        <w:rPr>
-          <w:color w:val="000000"/>
-        </w:rPr>
-        <w:t>n one.</w:t>
+        <w:t>We believe these are broadly-recognised as relevant, major categories and are quite readily distinguishable, though inevitably there are edge cases, and complex matters may involve more than one.</w:t>
       </w:r>
     </w:p>
     <w:p>
@@ -3040,13 +2561,7 @@
         <w:rPr>
           <w:color w:val="000000"/>
         </w:rPr>
-        <w:t>Managing k</w:t>
-      </w:r>
-      <w:r>
-        <w:rPr>
-          <w:color w:val="000000"/>
-        </w:rPr>
-        <w:t>nowledge</w:t>
+        <w:t>Managing knowledge</w:t>
       </w:r>
     </w:p>
     <w:p>
@@ -3137,13 +2652,7 @@
         <w:rPr>
           <w:color w:val="000000"/>
         </w:rPr>
-        <w:t>All of the above concepts are - of course - capable of fur</w:t>
-      </w:r>
-      <w:r>
-        <w:rPr>
-          <w:color w:val="000000"/>
-        </w:rPr>
-        <w:t xml:space="preserve">ther subdivision. </w:t>
+        <w:t xml:space="preserve">All of the above concepts are - of course - capable of further subdivision. </w:t>
       </w:r>
     </w:p>
     <w:p>
@@ -3164,13 +2673,7 @@
           <w:color w:val="000000"/>
         </w:rPr>
         <w:lastRenderedPageBreak/>
-        <w:t>We have, in fact, sub-divided Resolving into ten third-level concepts as there was a fairly clear and useful basis on which to do so. Further sub-division is more debateable, so we’ve decided not to do so at this stage, and instead to c</w:t>
-      </w:r>
-      <w:r>
-        <w:rPr>
-          <w:color w:val="000000"/>
-        </w:rPr>
-        <w:t>onsult as to whether this would be useful, and if so how to do it.</w:t>
+        <w:t>We have, in fact, sub-divided Resolving into ten third-level concepts as there was a fairly clear and useful basis on which to do so. Further sub-division is more debateable, so we’ve decided not to do so at this stage, and instead to consult as to whether this would be useful, and if so how to do it.</w:t>
       </w:r>
     </w:p>
     <w:p>
@@ -3241,13 +2744,7 @@
         <w:rPr>
           <w:color w:val="000000"/>
         </w:rPr>
-        <w:t xml:space="preserve"> has five sub-di</w:t>
-      </w:r>
-      <w:r>
-        <w:rPr>
-          <w:color w:val="000000"/>
-        </w:rPr>
-        <w:t>visions</w:t>
+        <w:t xml:space="preserve"> has five sub-divisions</w:t>
       </w:r>
     </w:p>
     <w:p>
@@ -3511,13 +3008,7 @@
         <w:rPr>
           <w:color w:val="000000"/>
         </w:rPr>
-        <w:t>These days, much val</w:t>
-      </w:r>
-      <w:r>
-        <w:rPr>
-          <w:color w:val="000000"/>
-        </w:rPr>
-        <w:t>ue is wrapped up in intangible property - everything from bank accounts to shares to derivatives to intellectual property.</w:t>
+        <w:t>These days, much value is wrapped up in intangible property - everything from bank accounts to shares to derivatives to intellectual property.</w:t>
       </w:r>
     </w:p>
     <w:p>
@@ -3531,13 +3022,7 @@
           <w:color w:val="000000"/>
         </w:rPr>
         <w:br/>
-        <w:t>We envisage sub-dividing intangible property in future iterations, but thought at this stage it would be less distracting to stop wi</w:t>
-      </w:r>
-      <w:r>
-        <w:rPr>
-          <w:color w:val="000000"/>
-        </w:rPr>
-        <w:t>th this simple initial sub-division.</w:t>
+        <w:t>We envisage sub-dividing intangible property in future iterations, but thought at this stage it would be less distracting to stop with this simple initial sub-division.</w:t>
       </w:r>
     </w:p>
     <w:p>
@@ -3663,19 +3148,7 @@
           <w:color w:val="000000"/>
         </w:rPr>
         <w:lastRenderedPageBreak/>
-        <w:t>We think this is a practically meaningful approach given the im</w:t>
-      </w:r>
-      <w:r>
-        <w:rPr>
-          <w:color w:val="000000"/>
-        </w:rPr>
-        <w:t>portance of contracts. The other two concepts capture the rest of the private and public spheres, respectively. Inevitably the boundary line will be drawn differently in different societies and legal systems, but we offer this as a simple robust set of dis</w:t>
-      </w:r>
-      <w:r>
-        <w:rPr>
-          <w:color w:val="000000"/>
-        </w:rPr>
-        <w:t>tinctions of wide relevance. It is certainly capable of further sub-division in future.</w:t>
+        <w:t>We think this is a practically meaningful approach given the importance of contracts. The other two concepts capture the rest of the private and public spheres, respectively. Inevitably the boundary line will be drawn differently in different societies and legal systems, but we offer this as a simple robust set of distinctions of wide relevance. It is certainly capable of further sub-division in future.</w:t>
       </w:r>
     </w:p>
     <w:p>
@@ -3732,27 +3205,7 @@
         <w:rPr>
           <w:color w:val="000000"/>
         </w:rPr>
-        <w:t xml:space="preserve">Typical legal taxonomies have sought to define legal work in ‘objective’ terms not affected by the </w:t>
-      </w:r>
-      <w:r>
-        <w:rPr>
-          <w:color w:val="000000"/>
-        </w:rPr>
-        <w:t xml:space="preserve">perspective of the participant. </w:t>
-      </w:r>
-      <w:proofErr w:type="gramStart"/>
-      <w:r>
-        <w:rPr>
-          <w:color w:val="000000"/>
-        </w:rPr>
-        <w:t>Of course</w:t>
-      </w:r>
-      <w:proofErr w:type="gramEnd"/>
-      <w:r>
-        <w:rPr>
-          <w:color w:val="000000"/>
-        </w:rPr>
-        <w:t xml:space="preserve"> there can be value in that, but we think that it may be more useful in some ways to characterise a problem from a particular perspective.</w:t>
+        <w:t>Typical legal taxonomies have sought to define legal work in ‘objective’ terms not affected by the perspective of the participant. Of course there can be value in that, but we think that it may be more useful in some ways to characterise a problem from a particular perspective.</w:t>
       </w:r>
     </w:p>
     <w:p>
@@ -3813,13 +3266,7 @@
         <w:rPr>
           <w:color w:val="000000"/>
         </w:rPr>
-        <w:t>Busine</w:t>
-      </w:r>
-      <w:r>
-        <w:rPr>
-          <w:color w:val="000000"/>
-        </w:rPr>
-        <w:t>ss</w:t>
+        <w:t>Business</w:t>
       </w:r>
     </w:p>
     <w:p>
@@ -3896,39 +3343,27 @@
         <w:rPr>
           <w:color w:val="000000"/>
         </w:rPr>
-        <w:t>To her, this may raise legal questions relating to the implications of inability to work while the injury is healed, perhaps issues relating to payment for healt</w:t>
-      </w:r>
-      <w:r>
-        <w:rPr>
-          <w:color w:val="000000"/>
-        </w:rPr>
-        <w:t>hcare (depending on the legal system) and issues relating to compensation for damage if the supermarket can be said to be legally responsible.</w:t>
-      </w:r>
-    </w:p>
-    <w:p>
-      <w:pPr>
-        <w:rPr>
-          <w:color w:val="000000"/>
-        </w:rPr>
-      </w:pPr>
-    </w:p>
-    <w:p>
-      <w:pPr>
-        <w:rPr>
-          <w:color w:val="000000"/>
-        </w:rPr>
-      </w:pPr>
-      <w:r>
-        <w:rPr>
-          <w:color w:val="000000"/>
-        </w:rPr>
-        <w:t>To the supermarket, the issues are more one of customer relationships, reputation and financial liability. Perha</w:t>
-      </w:r>
-      <w:r>
-        <w:rPr>
-          <w:color w:val="000000"/>
-        </w:rPr>
-        <w:t xml:space="preserve">ps there will be regulatory issues as well, depending on the circumstances. </w:t>
+        <w:t>To her, this may raise legal questions relating to the implications of inability to work while the injury is healed, perhaps issues relating to payment for healthcare (depending on the legal system) and issues relating to compensation for damage if the supermarket can be said to be legally responsible.</w:t>
+      </w:r>
+    </w:p>
+    <w:p>
+      <w:pPr>
+        <w:rPr>
+          <w:color w:val="000000"/>
+        </w:rPr>
+      </w:pPr>
+    </w:p>
+    <w:p>
+      <w:pPr>
+        <w:rPr>
+          <w:color w:val="000000"/>
+        </w:rPr>
+      </w:pPr>
+      <w:r>
+        <w:rPr>
+          <w:color w:val="000000"/>
+        </w:rPr>
+        <w:t xml:space="preserve">To the supermarket, the issues are more one of customer relationships, reputation and financial liability. Perhaps there will be regulatory issues as well, depending on the circumstances. </w:t>
       </w:r>
     </w:p>
     <w:p>
@@ -4004,13 +3439,7 @@
           <w:color w:val="000000"/>
         </w:rPr>
         <w:lastRenderedPageBreak/>
-        <w:t xml:space="preserve">This facet of </w:t>
-      </w:r>
-      <w:r>
-        <w:rPr>
-          <w:color w:val="000000"/>
-        </w:rPr>
-        <w:t>the taxonomy seeks to recognise that and to build out important elements of different perspectives. Feedback is welcome, recognising that this is the least ‘mature’ element of the project.</w:t>
+        <w:t>This facet of the taxonomy seeks to recognise that and to build out important elements of different perspectives. Feedback is welcome, recognising that this is the least ‘mature’ element of the project.</w:t>
       </w:r>
     </w:p>
     <w:p>
@@ -4064,39 +3493,27 @@
         <w:rPr>
           <w:color w:val="000000"/>
         </w:rPr>
-        <w:t>Legal Places is more d</w:t>
-      </w:r>
-      <w:r>
-        <w:rPr>
-          <w:color w:val="000000"/>
-        </w:rPr>
-        <w:t>etailed than the other facets, but only because we have built it upon the invaluable public domain foundation made available by the United Nations and the International Standards Organisation in cooperation with various national standards organisations.</w:t>
-      </w:r>
-    </w:p>
-    <w:p>
-      <w:pPr>
-        <w:rPr>
-          <w:color w:val="000000"/>
-        </w:rPr>
-      </w:pPr>
-    </w:p>
-    <w:p>
-      <w:pPr>
-        <w:rPr>
-          <w:color w:val="000000"/>
-        </w:rPr>
-      </w:pPr>
-      <w:r>
-        <w:rPr>
-          <w:color w:val="000000"/>
-        </w:rPr>
-        <w:t>L</w:t>
-      </w:r>
-      <w:r>
-        <w:rPr>
-          <w:color w:val="000000"/>
-        </w:rPr>
-        <w:t xml:space="preserve">egal Places has five main data sheets, each with one or more supporting sheets. </w:t>
+        <w:t>Legal Places is more detailed than the other facets, but only because we have built it upon the invaluable public domain foundation made available by the United Nations and the International Standards Organisation in cooperation with various national standards organisations.</w:t>
+      </w:r>
+    </w:p>
+    <w:p>
+      <w:pPr>
+        <w:rPr>
+          <w:color w:val="000000"/>
+        </w:rPr>
+      </w:pPr>
+    </w:p>
+    <w:p>
+      <w:pPr>
+        <w:rPr>
+          <w:color w:val="000000"/>
+        </w:rPr>
+      </w:pPr>
+      <w:r>
+        <w:rPr>
+          <w:color w:val="000000"/>
+        </w:rPr>
+        <w:t xml:space="preserve">Legal Places has five main data sheets, each with one or more supporting sheets. </w:t>
       </w:r>
     </w:p>
     <w:p>
@@ -4190,13 +3607,7 @@
         <w:rPr>
           <w:color w:val="000000"/>
         </w:rPr>
-        <w:t>This lists the</w:t>
-      </w:r>
-      <w:r>
-        <w:rPr>
-          <w:color w:val="000000"/>
-        </w:rPr>
-        <w:t xml:space="preserve"> 249 top-level countries and areas which have top-level (two-letter) ISO codes. Most are independent sovereign states, but a considerable number are not. </w:t>
+        <w:t xml:space="preserve">This lists the 249 top-level countries and areas which have top-level (two-letter) ISO codes. Most are independent sovereign states, but a considerable number are not. </w:t>
       </w:r>
     </w:p>
     <w:p>
@@ -4230,13 +3641,7 @@
         <w:rPr>
           <w:color w:val="000000"/>
         </w:rPr>
-        <w:t xml:space="preserve">Sheet 1.0 has 19 columns in total, each modelling </w:t>
-      </w:r>
-      <w:r>
-        <w:rPr>
-          <w:color w:val="000000"/>
-        </w:rPr>
-        <w:t>a different attribute or relationship of each country or area.</w:t>
+        <w:t>Sheet 1.0 has 19 columns in total, each modelling a different attribute or relationship of each country or area.</w:t>
       </w:r>
     </w:p>
     <w:p>
@@ -4259,16 +3664,14 @@
         <w:rPr>
           <w:color w:val="000000"/>
         </w:rPr>
-        <w:t xml:space="preserve">. For </w:t>
-      </w:r>
-      <w:proofErr w:type="spellStart"/>
-      <w:r>
-        <w:rPr>
-          <w:color w:val="000000"/>
-        </w:rPr>
-        <w:t>exampl</w:t>
-      </w:r>
-      <w:proofErr w:type="spellEnd"/>
+        <w:t>. For exampl</w:t>
+      </w:r>
+      <w:r>
+        <w:rPr>
+          <w:color w:val="000000"/>
+        </w:rPr>
+        <w:t>e</w:t>
+      </w:r>
       <w:r>
         <w:rPr>
           <w:color w:val="000000"/>
@@ -4290,13 +3693,7 @@
         <w:rPr>
           <w:color w:val="000000"/>
         </w:rPr>
-        <w:t>shorter names where we think these are likely to be regarded more conven</w:t>
-      </w:r>
-      <w:r>
-        <w:rPr>
-          <w:color w:val="000000"/>
-        </w:rPr>
-        <w:t>ient than the official ISO short names (which in some cases are rather long);</w:t>
+        <w:t>shorter names where we think these are likely to be regarded more convenient than the official ISO short names (which in some cases are rather long);</w:t>
       </w:r>
     </w:p>
     <w:p>
@@ -4360,13 +3757,7 @@
         <w:rPr>
           <w:color w:val="000000"/>
         </w:rPr>
-        <w:t>We have also indicated whether a country or area is a UN member and, if not, any linked UN member. We h</w:t>
-      </w:r>
-      <w:r>
-        <w:rPr>
-          <w:color w:val="000000"/>
-        </w:rPr>
-        <w:t>ave, in addition, cross-referenced to alternative codes, as this can otherwise cause confusion. For example, Aruba has the top-level code AW but also appears in the Netherlands taxonomy as NL-AW.</w:t>
+        <w:t>We have also indicated whether a country or area is a UN member and, if not, any linked UN member. We have, in addition, cross-referenced to alternative codes, as this can otherwise cause confusion. For example, Aruba has the top-level code AW but also appears in the Netherlands taxonomy as NL-AW.</w:t>
       </w:r>
     </w:p>
     <w:p>
@@ -4384,13 +3775,7 @@
           <w:color w:val="000000"/>
         </w:rPr>
         <w:lastRenderedPageBreak/>
-        <w:t>Supporting sheets 1.1 and 1.2 define the UN regions and unof</w:t>
-      </w:r>
-      <w:r>
-        <w:rPr>
-          <w:color w:val="000000"/>
-        </w:rPr>
-        <w:t>ficial regions used in 1.0. Supporting sheet 1.3 lists names in a number of languages other than English.</w:t>
+        <w:t>Supporting sheets 1.1 and 1.2 define the UN regions and unofficial regions used in 1.0. Supporting sheet 1.3 lists names in a number of languages other than English.</w:t>
       </w:r>
     </w:p>
     <w:p>
@@ -4434,13 +3819,7 @@
         <w:rPr>
           <w:color w:val="000000"/>
         </w:rPr>
-        <w:t>This sheet gives a summary of the type,</w:t>
-      </w:r>
-      <w:r>
-        <w:rPr>
-          <w:color w:val="000000"/>
-        </w:rPr>
-        <w:t xml:space="preserve"> or types, of legal system of almost all of the places listed in sheet 1.0. It includes an indication of particularly important historical influences from other places (in most cases, of a colonial nature). </w:t>
+        <w:t xml:space="preserve">This sheet gives a summary of the type, or types, of legal system of almost all of the places listed in sheet 1.0. It includes an indication of particularly important historical influences from other places (in most cases, of a colonial nature). </w:t>
       </w:r>
     </w:p>
     <w:p>
@@ -4457,19 +3836,7 @@
         <w:rPr>
           <w:color w:val="000000"/>
         </w:rPr>
-        <w:t xml:space="preserve">This is inevitably an approximate and imperfect </w:t>
-      </w:r>
-      <w:r>
-        <w:rPr>
-          <w:color w:val="000000"/>
-        </w:rPr>
-        <w:t>approach, as legal styles which are superficially reminiscent of, say, French or English law, may mask hugely important differences. There are also many examples in which elements of national law derive from different traditions (for example, commercial la</w:t>
-      </w:r>
-      <w:r>
-        <w:rPr>
-          <w:color w:val="000000"/>
-        </w:rPr>
-        <w:t>ws influenced by a former colonial power and family laws are based on local customary or religious legal concepts).</w:t>
+        <w:t>This is inevitably an approximate and imperfect approach, as legal styles which are superficially reminiscent of, say, French or English law, may mask hugely important differences. There are also many examples in which elements of national law derive from different traditions (for example, commercial laws influenced by a former colonial power and family laws are based on local customary or religious legal concepts).</w:t>
       </w:r>
     </w:p>
     <w:p>
@@ -4503,13 +3870,7 @@
         <w:rPr>
           <w:color w:val="000000"/>
         </w:rPr>
-        <w:t>Supporting sheet 2.1 de</w:t>
-      </w:r>
-      <w:r>
-        <w:rPr>
-          <w:color w:val="000000"/>
-        </w:rPr>
-        <w:t xml:space="preserve">fines twelve types of system used in 2.0. </w:t>
+        <w:t xml:space="preserve">Supporting sheet 2.1 defines twelve types of system used in 2.0. </w:t>
       </w:r>
     </w:p>
     <w:p>
@@ -4553,13 +3914,7 @@
         <w:rPr>
           <w:color w:val="000000"/>
         </w:rPr>
-        <w:t>This sheet contains over 5,000 subdivisions of the countries and areas in sheet 1.0, including parent</w:t>
-      </w:r>
-      <w:r>
-        <w:rPr>
-          <w:color w:val="000000"/>
-        </w:rPr>
-        <w:t>-child relationships between subdivisions (for example, Kampala is a subdivision of the Central Region which in turn is a subdivision of Uganda).</w:t>
+        <w:t>This sheet contains over 5,000 subdivisions of the countries and areas in sheet 1.0, including parent-child relationships between subdivisions (for example, Kampala is a subdivision of the Central Region which in turn is a subdivision of Uganda).</w:t>
       </w:r>
     </w:p>
     <w:p>
@@ -4593,19 +3948,7 @@
         <w:rPr>
           <w:color w:val="000000"/>
         </w:rPr>
-        <w:t>In two cases - the UAE and UK - we have defined some addi</w:t>
-      </w:r>
-      <w:r>
-        <w:rPr>
-          <w:color w:val="000000"/>
-        </w:rPr>
-        <w:t>tional subdivisions which are legally relevant. In the case of UAE, these are the Free Zones within each Emirate.  In the case of the UK, we have defined England and Wales as a legally-relevant jurisdiction, and have defined Greater London as an area compr</w:t>
-      </w:r>
-      <w:r>
-        <w:rPr>
-          <w:color w:val="000000"/>
-        </w:rPr>
-        <w:t>ising the ISO-recognised City of London (‘the Square Mile’) and the ISO-recognised London boroughs.</w:t>
+        <w:t>In two cases - the UAE and UK - we have defined some additional subdivisions which are legally relevant. In the case of UAE, these are the Free Zones within each Emirate.  In the case of the UK, we have defined England and Wales as a legally-relevant jurisdiction, and have defined Greater London as an area comprising the ISO-recognised City of London (‘the Square Mile’) and the ISO-recognised London boroughs.</w:t>
       </w:r>
       <w:r>
         <w:rPr>
@@ -4629,13 +3972,7 @@
         <w:rPr>
           <w:color w:val="000000"/>
         </w:rPr>
-        <w:t>We have edited the set of names to identify those which we think will be most practically recognisable for English-speaking users of legal systems. So, fo</w:t>
-      </w:r>
-      <w:r>
-        <w:rPr>
-          <w:color w:val="000000"/>
-        </w:rPr>
-        <w:t>r example, we use ‘Damascus’ for the capital of Syria, instead of the ISO name ‘Dimashq’ and ‘West Pomerania’ for a region of Poland instead of</w:t>
+        <w:t>We have edited the set of names to identify those which we think will be most practically recognisable for English-speaking users of legal systems. So, for example, we use ‘Damascus’ for the capital of Syria, instead of the ISO name ‘Dimashq’ and ‘West Pomerania’ for a region of Poland instead of</w:t>
       </w:r>
       <w:r>
         <w:rPr>
@@ -4647,13 +3984,7 @@
         <w:rPr>
           <w:color w:val="000000"/>
         </w:rPr>
-        <w:t xml:space="preserve"> ‘Zachodniopomorskie.’ This inevitably involves judgements which not everyone will agree with, so we’ve been care</w:t>
-      </w:r>
-      <w:r>
-        <w:rPr>
-          <w:color w:val="000000"/>
-        </w:rPr>
-        <w:t xml:space="preserve">ful to show the ISO names (of which there </w:t>
+        <w:t xml:space="preserve"> ‘Zachodniopomorskie.’ This inevitably involves judgements which not everyone will agree with, so we’ve been careful to show the ISO names (of which there </w:t>
       </w:r>
       <w:r>
         <w:rPr>
@@ -4705,13 +4036,7 @@
         <w:rPr>
           <w:color w:val="000000"/>
         </w:rPr>
-        <w:t xml:space="preserve">’ for a municipality of Iceland, </w:t>
-      </w:r>
-      <w:r>
-        <w:rPr>
-          <w:color w:val="000000"/>
-        </w:rPr>
-        <w:t>and ‘</w:t>
+        <w:t>’ for a municipality of Iceland, and ‘</w:t>
       </w:r>
       <w:proofErr w:type="spellStart"/>
       <w:r>
@@ -4732,31 +4057,7 @@
         <w:rPr>
           <w:color w:val="000000"/>
         </w:rPr>
-        <w:t>Daşk</w:t>
-      </w:r>
-      <w:r>
-        <w:rPr>
-          <w:color w:val="000000"/>
-        </w:rPr>
-        <w:t>ə</w:t>
-      </w:r>
-      <w:r>
-        <w:rPr>
-          <w:color w:val="000000"/>
-        </w:rPr>
-        <w:t>s</w:t>
-      </w:r>
-      <w:r>
-        <w:rPr>
-          <w:color w:val="000000"/>
-        </w:rPr>
-        <w:t>ə</w:t>
-      </w:r>
-      <w:r>
-        <w:rPr>
-          <w:color w:val="000000"/>
-        </w:rPr>
-        <w:t>n</w:t>
+        <w:t>Daşkəsən</w:t>
       </w:r>
       <w:proofErr w:type="spellEnd"/>
       <w:r>
@@ -4809,13 +4110,7 @@
         <w:rPr>
           <w:color w:val="000000"/>
         </w:rPr>
-        <w:t xml:space="preserve"> of these are derived from ISO 3166. The other three are unofficial. One (‘Jurisdict</w:t>
-      </w:r>
-      <w:r>
-        <w:rPr>
-          <w:color w:val="000000"/>
-        </w:rPr>
-        <w:t>ion’) is used for the legally-relevant non-ISO subdivision of ‘England and Wales’ within the United Kingdom. The other two (‘Free Zone’ and ‘Park’) are used for some legally-relevant non-ISO subdivisions within the United Arab Emirates.</w:t>
+        <w:t xml:space="preserve"> of these are derived from ISO 3166. The other three are unofficial. One (‘Jurisdiction’) is used for the legally-relevant non-ISO subdivision of ‘England and Wales’ within the United Kingdom. The other two (‘Free Zone’ and ‘Park’) are used for some legally-relevant non-ISO subdivisions within the United Arab Emirates.</w:t>
       </w:r>
     </w:p>
     <w:p>
@@ -4825,10 +4120,7 @@
       <w:bookmarkStart w:id="17" w:name="_7dw4vjcdt460" w:colFirst="0" w:colLast="0"/>
       <w:bookmarkEnd w:id="17"/>
       <w:r>
-        <w:t>4.0 Connecting fact</w:t>
-      </w:r>
-      <w:r>
-        <w:t>ors</w:t>
+        <w:t>4.0 Connecting factors</w:t>
       </w:r>
     </w:p>
     <w:p>
@@ -4874,13 +4166,7 @@
         <w:rPr>
           <w:color w:val="000000"/>
         </w:rPr>
-        <w:t>Three of them are related to the three top level categories of Legal Work, and the other three are related</w:t>
-      </w:r>
-      <w:r>
-        <w:rPr>
-          <w:color w:val="000000"/>
-        </w:rPr>
-        <w:t xml:space="preserve"> to the three top level categories of Legal Subjects. </w:t>
+        <w:t xml:space="preserve">Three of them are related to the three top level categories of Legal Work, and the other three are related to the three top level categories of Legal Subjects. </w:t>
       </w:r>
     </w:p>
     <w:p>
@@ -4924,13 +4210,7 @@
         <w:rPr>
           <w:color w:val="000000"/>
         </w:rPr>
-        <w:t xml:space="preserve">This captures the membership of </w:t>
-      </w:r>
-      <w:r>
-        <w:rPr>
-          <w:color w:val="000000"/>
-        </w:rPr>
-        <w:t>54 international organisations and treaties of practical legal relevance, including the dates on which membership started.</w:t>
+        <w:t>This captures the membership of 54 international organisations and treaties of practical legal relevance, including the dates on which membership started.</w:t>
       </w:r>
     </w:p>
     <w:p>
@@ -4997,10 +4277,7 @@
       <w:bookmarkStart w:id="20" w:name="_cmoibflo104e" w:colFirst="0" w:colLast="0"/>
       <w:bookmarkEnd w:id="20"/>
       <w:r>
-        <w:t xml:space="preserve">Legal basis of </w:t>
-      </w:r>
-      <w:r>
-        <w:t>using ISO 3166 codes</w:t>
+        <w:t>Legal basis of using ISO 3166 codes</w:t>
       </w:r>
     </w:p>
     <w:p>
@@ -5040,13 +4317,7 @@
         <w:rPr>
           <w:color w:val="000000"/>
         </w:rPr>
-        <w:t>This information is known as ISO 3166 and is maintained by the ISO 3166 Ma</w:t>
-      </w:r>
-      <w:r>
-        <w:rPr>
-          <w:color w:val="000000"/>
-        </w:rPr>
-        <w:t xml:space="preserve">intenance Agency, which includes representatives from various international and national organisations. ISO 3166’s history and scope are </w:t>
+        <w:t xml:space="preserve">This information is known as ISO 3166 and is maintained by the ISO 3166 Maintenance Agency, which includes representatives from various international and national organisations. ISO 3166’s history and scope are </w:t>
       </w:r>
       <w:hyperlink r:id="rId18" w:anchor="iso:std:iso:3166:-1:ed-4:v1:en">
         <w:r>
@@ -5126,13 +4397,7 @@
         <w:rPr>
           <w:color w:val="000000"/>
         </w:rPr>
-        <w:t>ISO offer a c</w:t>
-      </w:r>
-      <w:r>
-        <w:rPr>
-          <w:color w:val="000000"/>
-        </w:rPr>
-        <w:t xml:space="preserve">ommercial product called the </w:t>
+        <w:t xml:space="preserve">ISO offer a commercial product called the </w:t>
       </w:r>
       <w:hyperlink r:id="rId19">
         <w:r>
@@ -5147,13 +4412,7 @@
         <w:rPr>
           <w:color w:val="000000"/>
         </w:rPr>
-        <w:t>. This is a spreadsheet which can be purchased for CHF300 and is updated each year. However, this product is licensed on a single-user ba</w:t>
-      </w:r>
-      <w:r>
-        <w:rPr>
-          <w:color w:val="000000"/>
-        </w:rPr>
-        <w:t>sis so was not suitable for our purposes. We therefore did not purchase or use it.</w:t>
+        <w:t>. This is a spreadsheet which can be purchased for CHF300 and is updated each year. However, this product is licensed on a single-user basis so was not suitable for our purposes. We therefore did not purchase or use it.</w:t>
       </w:r>
     </w:p>
     <w:p>
@@ -5208,13 +4467,7 @@
         <w:rPr>
           <w:color w:val="000000"/>
         </w:rPr>
-        <w:t xml:space="preserve"> is publish</w:t>
-      </w:r>
-      <w:r>
-        <w:rPr>
-          <w:color w:val="000000"/>
-        </w:rPr>
-        <w:t>ed.</w:t>
+        <w:t xml:space="preserve"> is published.</w:t>
       </w:r>
     </w:p>
     <w:p>
@@ -5337,16 +4590,7 @@
                 <w:sz w:val="18"/>
                 <w:szCs w:val="18"/>
               </w:rPr>
-              <w:t>Please could y</w:t>
-            </w:r>
-            <w:r>
-              <w:rPr>
-                <w:i/>
-                <w:color w:val="000000"/>
-                <w:sz w:val="18"/>
-                <w:szCs w:val="18"/>
-              </w:rPr>
-              <w:t>ou help me understand the copyright status of ISO-3166.</w:t>
+              <w:t>Please could you help me understand the copyright status of ISO-3166.</w:t>
             </w:r>
           </w:p>
           <w:p>
@@ -5460,16 +4704,7 @@
                 <w:sz w:val="18"/>
                 <w:szCs w:val="18"/>
               </w:rPr>
-              <w:t>2. However, copyright is asse</w:t>
-            </w:r>
-            <w:r>
-              <w:rPr>
-                <w:i/>
-                <w:color w:val="000000"/>
-                <w:sz w:val="18"/>
-                <w:szCs w:val="18"/>
-              </w:rPr>
-              <w:t>rted by ISO in respect of the CHF300 product sold on the ISO website - https://www.iso.org/terms-conditions-licence-agreement.html#Customer-Licence</w:t>
+              <w:t>2. However, copyright is asserted by ISO in respect of the CHF300 product sold on the ISO website - https://www.iso.org/terms-conditions-licence-agreement.html#Customer-Licence</w:t>
             </w:r>
           </w:p>
           <w:p>
@@ -5674,39 +4909,7 @@
                 <w:szCs w:val="18"/>
                 <w:highlight w:val="white"/>
               </w:rPr>
-              <w:t>It's great to have your confirmation that we're free to use the codes. Please could you confirm whether there are any restrictions or conditions? I can't find any restrictions on the ISO website, and there are examples all over the internet of the ISO code</w:t>
-            </w:r>
-            <w:r>
-              <w:rPr>
-                <w:i/>
-                <w:color w:val="000000"/>
-                <w:sz w:val="18"/>
-                <w:szCs w:val="18"/>
-                <w:highlight w:val="white"/>
-              </w:rPr>
-              <w:t>s being used publicly. However, I just wanted to check whether they're actually public domain (</w:t>
-            </w:r>
-            <w:proofErr w:type="gramStart"/>
-            <w:r>
-              <w:rPr>
-                <w:i/>
-                <w:color w:val="000000"/>
-                <w:sz w:val="18"/>
-                <w:szCs w:val="18"/>
-                <w:highlight w:val="white"/>
-              </w:rPr>
-              <w:t>i.e.</w:t>
-            </w:r>
-            <w:proofErr w:type="gramEnd"/>
-            <w:r>
-              <w:rPr>
-                <w:i/>
-                <w:color w:val="000000"/>
-                <w:sz w:val="18"/>
-                <w:szCs w:val="18"/>
-                <w:highlight w:val="white"/>
-              </w:rPr>
-              <w:t xml:space="preserve"> legally free for anyone to use).</w:t>
+              <w:t>It's great to have your confirmation that we're free to use the codes. Please could you confirm whether there are any restrictions or conditions? I can't find any restrictions on the ISO website, and there are examples all over the internet of the ISO codes being used publicly. However, I just wanted to check whether they're actually public domain (i.e. legally free for anyone to use).</w:t>
             </w:r>
           </w:p>
           <w:p>
@@ -5751,61 +4954,7 @@
                 <w:szCs w:val="18"/>
                 <w:highlight w:val="white"/>
               </w:rPr>
-              <w:t xml:space="preserve">What we're planning to do is to use the codes to link the various countries, districts etc to various legal topics </w:t>
-            </w:r>
-            <w:proofErr w:type="gramStart"/>
-            <w:r>
-              <w:rPr>
-                <w:i/>
-                <w:color w:val="000000"/>
-                <w:sz w:val="18"/>
-                <w:szCs w:val="18"/>
-                <w:highlight w:val="white"/>
-              </w:rPr>
-              <w:t>e.g.</w:t>
-            </w:r>
-            <w:proofErr w:type="gramEnd"/>
-            <w:r>
-              <w:rPr>
-                <w:i/>
-                <w:color w:val="000000"/>
-                <w:sz w:val="18"/>
-                <w:szCs w:val="18"/>
-                <w:highlight w:val="white"/>
-              </w:rPr>
-              <w:t xml:space="preserve"> t</w:t>
-            </w:r>
-            <w:r>
-              <w:rPr>
-                <w:i/>
-                <w:color w:val="000000"/>
-                <w:sz w:val="18"/>
-                <w:szCs w:val="18"/>
-                <w:highlight w:val="white"/>
-              </w:rPr>
-              <w:t xml:space="preserve">he legal system type, the legal organisations that they belong to. We plan to publish this information as an </w:t>
-            </w:r>
-            <w:proofErr w:type="gramStart"/>
-            <w:r>
-              <w:rPr>
-                <w:i/>
-                <w:color w:val="000000"/>
-                <w:sz w:val="18"/>
-                <w:szCs w:val="18"/>
-                <w:highlight w:val="white"/>
-              </w:rPr>
-              <w:t>open source</w:t>
-            </w:r>
-            <w:proofErr w:type="gramEnd"/>
-            <w:r>
-              <w:rPr>
-                <w:i/>
-                <w:color w:val="000000"/>
-                <w:sz w:val="18"/>
-                <w:szCs w:val="18"/>
-                <w:highlight w:val="white"/>
-              </w:rPr>
-              <w:t xml:space="preserve"> taxonomy for anyone to use, free of charge. We would note as part of this publication that the country codes are the ISO ones.</w:t>
+              <w:t>What we're planning to do is to use the codes to link the various countries, districts etc to various legal topics e.g. the legal system type, the legal organisations that they belong to. We plan to publish this information as an open source taxonomy for anyone to use, free of charge. We would note as part of this publication that the country codes are the ISO ones.</w:t>
             </w:r>
           </w:p>
           <w:p>
@@ -5987,17 +5136,7 @@
                 <w:szCs w:val="18"/>
                 <w:highlight w:val="white"/>
               </w:rPr>
-              <w:t xml:space="preserve">  a</w:t>
-            </w:r>
-            <w:r>
-              <w:rPr>
-                <w:i/>
-                <w:color w:val="000000"/>
-                <w:sz w:val="18"/>
-                <w:szCs w:val="18"/>
-                <w:highlight w:val="white"/>
-              </w:rPr>
-              <w:t xml:space="preserve">s you wish to use them. </w:t>
+              <w:t xml:space="preserve">  as you wish to use them. </w:t>
             </w:r>
           </w:p>
           <w:p>
@@ -6137,29 +5276,7 @@
                 <w:szCs w:val="18"/>
                 <w:highlight w:val="white"/>
               </w:rPr>
-              <w:t>Thank you very much. Yes, it's the codes derived from your first link (</w:t>
-            </w:r>
-            <w:proofErr w:type="gramStart"/>
-            <w:r>
-              <w:rPr>
-                <w:i/>
-                <w:color w:val="000000"/>
-                <w:sz w:val="18"/>
-                <w:szCs w:val="18"/>
-                <w:highlight w:val="white"/>
-              </w:rPr>
-              <w:t>i.e.</w:t>
-            </w:r>
-            <w:proofErr w:type="gramEnd"/>
-            <w:r>
-              <w:rPr>
-                <w:i/>
-                <w:color w:val="000000"/>
-                <w:sz w:val="18"/>
-                <w:szCs w:val="18"/>
-                <w:highlight w:val="white"/>
-              </w:rPr>
-              <w:t xml:space="preserve"> online browsing platform) that we're planning to use. So, we'll go ahead on that basis.</w:t>
+              <w:t>Thank you very much. Yes, it's the codes derived from your first link (i.e. online browsing platform) that we're planning to use. So, we'll go ahead on that basis.</w:t>
             </w:r>
           </w:p>
           <w:p>
@@ -6202,17 +5319,7 @@
                 <w:szCs w:val="18"/>
                 <w:highlight w:val="white"/>
               </w:rPr>
-              <w:t xml:space="preserve">I read the licence terms for the spreadsheet version at your second link and it was clear </w:t>
-            </w:r>
-            <w:r>
-              <w:rPr>
-                <w:i/>
-                <w:color w:val="000000"/>
-                <w:sz w:val="18"/>
-                <w:szCs w:val="18"/>
-                <w:highlight w:val="white"/>
-              </w:rPr>
-              <w:t>that the licence terms wouldn't permit what we're intending, so we're not going to do so.</w:t>
+              <w:t>I read the licence terms for the spreadsheet version at your second link and it was clear that the licence terms wouldn't permit what we're intending, so we're not going to do so.</w:t>
             </w:r>
           </w:p>
           <w:p>
@@ -6262,39 +5369,7 @@
                 <w:szCs w:val="18"/>
                 <w:highlight w:val="white"/>
               </w:rPr>
-              <w:t xml:space="preserve">Has your legal department provided any guidance on the actual legal status of the codes on the online browsing </w:t>
-            </w:r>
-            <w:proofErr w:type="gramStart"/>
-            <w:r>
-              <w:rPr>
-                <w:i/>
-                <w:color w:val="000000"/>
-                <w:sz w:val="18"/>
-                <w:szCs w:val="18"/>
-                <w:highlight w:val="white"/>
-              </w:rPr>
-              <w:t>platform.</w:t>
-            </w:r>
-            <w:proofErr w:type="gramEnd"/>
-            <w:r>
-              <w:rPr>
-                <w:i/>
-                <w:color w:val="000000"/>
-                <w:sz w:val="18"/>
-                <w:szCs w:val="18"/>
-                <w:highlight w:val="white"/>
-              </w:rPr>
-              <w:t xml:space="preserve"> My interpretation is that they're public do</w:t>
-            </w:r>
-            <w:r>
-              <w:rPr>
-                <w:i/>
-                <w:color w:val="000000"/>
-                <w:sz w:val="18"/>
-                <w:szCs w:val="18"/>
-                <w:highlight w:val="white"/>
-              </w:rPr>
-              <w:t>main but I thought it was strange I couldn't find it expressly stated on the ISO website.</w:t>
+              <w:t>Has your legal department provided any guidance on the actual legal status of the codes on the online browsing platform. My interpretation is that they're public domain but I thought it was strange I couldn't find it expressly stated on the ISO website.</w:t>
             </w:r>
           </w:p>
         </w:tc>
@@ -6557,15 +5632,7 @@
           <w:sz w:val="18"/>
           <w:szCs w:val="18"/>
         </w:rPr>
-        <w:t>There are</w:t>
-      </w:r>
-      <w:r>
-        <w:rPr>
-          <w:color w:val="000000"/>
-          <w:sz w:val="18"/>
-          <w:szCs w:val="18"/>
-        </w:rPr>
-        <w:t xml:space="preserve"> various industry / sector taxonomies already, originally designed for custom authorities (e.g.  </w:t>
+        <w:t xml:space="preserve">There are various industry / sector taxonomies already, originally designed for custom authorities (e.g.  </w:t>
       </w:r>
       <w:hyperlink r:id="rId1">
         <w:r>
@@ -6741,14 +5808,7 @@
           <w:sz w:val="18"/>
           <w:szCs w:val="18"/>
         </w:rPr>
-        <w:t xml:space="preserve">  Since November 2021, ISO 3166 at least recognises England, Wales, S</w:t>
-      </w:r>
-      <w:r>
-        <w:rPr>
-          <w:sz w:val="18"/>
-          <w:szCs w:val="18"/>
-        </w:rPr>
-        <w:t>cotland and Northern Ireland as entities. The old British Standard recognised England and Wales as an entity, and we have adopted the old British Standard code for that, GB-EAW.</w:t>
+        <w:t xml:space="preserve">  Since November 2021, ISO 3166 at least recognises England, Wales, Scotland and Northern Ireland as entities. The old British Standard recognised England and Wales as an entity, and we have adopted the old British Standard code for that, GB-EAW.</w:t>
       </w:r>
     </w:p>
   </w:footnote>
@@ -6803,23 +5863,7 @@
         <w:sz w:val="16"/>
         <w:szCs w:val="16"/>
       </w:rPr>
-      <w:t xml:space="preserve">The taxonomy and these release notes are licensed by noslegal Ltd under Apache 2.0, a permissive </w:t>
-    </w:r>
-    <w:proofErr w:type="gramStart"/>
-    <w:r>
-      <w:rPr>
-        <w:sz w:val="16"/>
-        <w:szCs w:val="16"/>
-      </w:rPr>
-      <w:t>open source</w:t>
-    </w:r>
-    <w:proofErr w:type="gramEnd"/>
-    <w:r>
-      <w:rPr>
-        <w:sz w:val="16"/>
-        <w:szCs w:val="16"/>
-      </w:rPr>
-      <w:t xml:space="preserve"> license. See noslegal.org for further information about our work.</w:t>
+      <w:t>The taxonomy and these release notes are licensed by noslegal Ltd under Apache 2.0, a permissive open source license. See noslegal.org for further information about our work.</w:t>
     </w:r>
   </w:p>
 </w:hdr>
@@ -9323,70 +8367,70 @@
       </w:rPr>
     </w:lvl>
   </w:abstractNum>
-  <w:num w:numId="1" w16cid:durableId="1913000313">
+  <w:num w:numId="1">
     <w:abstractNumId w:val="1"/>
   </w:num>
-  <w:num w:numId="2" w16cid:durableId="435057744">
+  <w:num w:numId="2">
     <w:abstractNumId w:val="6"/>
   </w:num>
-  <w:num w:numId="3" w16cid:durableId="416875630">
+  <w:num w:numId="3">
     <w:abstractNumId w:val="2"/>
   </w:num>
-  <w:num w:numId="4" w16cid:durableId="2110420328">
+  <w:num w:numId="4">
     <w:abstractNumId w:val="15"/>
   </w:num>
-  <w:num w:numId="5" w16cid:durableId="1163932069">
+  <w:num w:numId="5">
     <w:abstractNumId w:val="9"/>
   </w:num>
-  <w:num w:numId="6" w16cid:durableId="952899312">
+  <w:num w:numId="6">
     <w:abstractNumId w:val="16"/>
   </w:num>
-  <w:num w:numId="7" w16cid:durableId="1282569124">
+  <w:num w:numId="7">
     <w:abstractNumId w:val="4"/>
   </w:num>
-  <w:num w:numId="8" w16cid:durableId="1419135527">
+  <w:num w:numId="8">
     <w:abstractNumId w:val="5"/>
   </w:num>
-  <w:num w:numId="9" w16cid:durableId="1453329037">
+  <w:num w:numId="9">
     <w:abstractNumId w:val="13"/>
   </w:num>
-  <w:num w:numId="10" w16cid:durableId="513419802">
+  <w:num w:numId="10">
     <w:abstractNumId w:val="19"/>
   </w:num>
-  <w:num w:numId="11" w16cid:durableId="899361543">
+  <w:num w:numId="11">
     <w:abstractNumId w:val="17"/>
   </w:num>
-  <w:num w:numId="12" w16cid:durableId="1446774396">
+  <w:num w:numId="12">
     <w:abstractNumId w:val="3"/>
   </w:num>
-  <w:num w:numId="13" w16cid:durableId="1438720588">
+  <w:num w:numId="13">
     <w:abstractNumId w:val="10"/>
   </w:num>
-  <w:num w:numId="14" w16cid:durableId="1380861927">
+  <w:num w:numId="14">
     <w:abstractNumId w:val="12"/>
   </w:num>
-  <w:num w:numId="15" w16cid:durableId="1540972914">
+  <w:num w:numId="15">
     <w:abstractNumId w:val="8"/>
   </w:num>
-  <w:num w:numId="16" w16cid:durableId="796489345">
+  <w:num w:numId="16">
     <w:abstractNumId w:val="7"/>
   </w:num>
-  <w:num w:numId="17" w16cid:durableId="2047481417">
+  <w:num w:numId="17">
     <w:abstractNumId w:val="20"/>
   </w:num>
-  <w:num w:numId="18" w16cid:durableId="159008961">
+  <w:num w:numId="18">
     <w:abstractNumId w:val="21"/>
   </w:num>
-  <w:num w:numId="19" w16cid:durableId="1520850795">
+  <w:num w:numId="19">
     <w:abstractNumId w:val="11"/>
   </w:num>
-  <w:num w:numId="20" w16cid:durableId="1398043208">
+  <w:num w:numId="20">
     <w:abstractNumId w:val="0"/>
   </w:num>
-  <w:num w:numId="21" w16cid:durableId="653994788">
+  <w:num w:numId="21">
     <w:abstractNumId w:val="14"/>
   </w:num>
-  <w:num w:numId="22" w16cid:durableId="1007444379">
+  <w:num w:numId="22">
     <w:abstractNumId w:val="18"/>
   </w:num>
 </w:numbering>

</xml_diff>